<commit_message>
Tasks + all reports
</commit_message>
<xml_diff>
--- a/Tasks/Милюков 1.docx
+++ b/Tasks/Милюков 1.docx
@@ -1032,109 +1032,76 @@
       </w:pPr>
       <w:r>
         <w:rPr>
-          <w:rFonts w:ascii="Times New Roman" w:hAnsi="Times New Roman" w:cs="Times New Roman"/>
           <w:noProof/>
-          <w:sz w:val="44"/>
-          <w:szCs w:val="44"/>
         </w:rPr>
         <w:lastRenderedPageBreak/>
+        <w:drawing>
+          <wp:anchor distT="0" distB="0" distL="114300" distR="114300" simplePos="0" relativeHeight="251681792" behindDoc="0" locked="0" layoutInCell="1" allowOverlap="1" wp14:anchorId="1CB2BB67" wp14:editId="38250A94">
+            <wp:simplePos x="0" y="0"/>
+            <wp:positionH relativeFrom="margin">
+              <wp:posOffset>-554356</wp:posOffset>
+            </wp:positionH>
+            <wp:positionV relativeFrom="paragraph">
+              <wp:posOffset>4231640</wp:posOffset>
+            </wp:positionV>
+            <wp:extent cx="6620607" cy="2042160"/>
+            <wp:effectExtent l="0" t="0" r="8890" b="0"/>
+            <wp:wrapNone/>
+            <wp:docPr id="15" name="Рисунок 15"/>
+            <wp:cNvGraphicFramePr>
+              <a:graphicFrameLocks xmlns:a="http://schemas.openxmlformats.org/drawingml/2006/main" noChangeAspect="1"/>
+            </wp:cNvGraphicFramePr>
+            <a:graphic xmlns:a="http://schemas.openxmlformats.org/drawingml/2006/main">
+              <a:graphicData uri="http://schemas.openxmlformats.org/drawingml/2006/picture">
+                <pic:pic xmlns:pic="http://schemas.openxmlformats.org/drawingml/2006/picture">
+                  <pic:nvPicPr>
+                    <pic:cNvPr id="1" name=""/>
+                    <pic:cNvPicPr/>
+                  </pic:nvPicPr>
+                  <pic:blipFill>
+                    <a:blip r:embed="rId18">
+                      <a:extLst>
+                        <a:ext uri="{28A0092B-C50C-407E-A947-70E740481C1C}">
+                          <a14:useLocalDpi xmlns:a14="http://schemas.microsoft.com/office/drawing/2010/main" val="0"/>
+                        </a:ext>
+                      </a:extLst>
+                    </a:blip>
+                    <a:stretch>
+                      <a:fillRect/>
+                    </a:stretch>
+                  </pic:blipFill>
+                  <pic:spPr>
+                    <a:xfrm>
+                      <a:off x="0" y="0"/>
+                      <a:ext cx="6635751" cy="2046831"/>
+                    </a:xfrm>
+                    <a:prstGeom prst="rect">
+                      <a:avLst/>
+                    </a:prstGeom>
+                  </pic:spPr>
+                </pic:pic>
+              </a:graphicData>
+            </a:graphic>
+            <wp14:sizeRelH relativeFrom="margin">
+              <wp14:pctWidth>0</wp14:pctWidth>
+            </wp14:sizeRelH>
+            <wp14:sizeRelV relativeFrom="margin">
+              <wp14:pctHeight>0</wp14:pctHeight>
+            </wp14:sizeRelV>
+          </wp:anchor>
+        </w:drawing>
+      </w:r>
+      <w:r>
+        <w:rPr>
+          <w:rFonts w:ascii="Times New Roman" w:hAnsi="Times New Roman" w:cs="Times New Roman"/>
+          <w:noProof/>
+          <w:sz w:val="44"/>
+          <w:szCs w:val="44"/>
+        </w:rPr>
         <mc:AlternateContent>
           <mc:Choice Requires="wps">
             <w:drawing>
-              <wp:anchor distT="0" distB="0" distL="114300" distR="114300" simplePos="0" relativeHeight="251680768" behindDoc="0" locked="0" layoutInCell="1" allowOverlap="1" wp14:anchorId="73CBEA17" wp14:editId="4B303CBA">
-                <wp:simplePos x="0" y="0"/>
-                <wp:positionH relativeFrom="margin">
-                  <wp:align>right</wp:align>
-                </wp:positionH>
-                <wp:positionV relativeFrom="paragraph">
-                  <wp:posOffset>3312160</wp:posOffset>
-                </wp:positionV>
-                <wp:extent cx="1060450" cy="292100"/>
-                <wp:effectExtent l="0" t="0" r="25400" b="12700"/>
-                <wp:wrapNone/>
-                <wp:docPr id="14" name="Надпись 14"/>
-                <wp:cNvGraphicFramePr/>
-                <a:graphic xmlns:a="http://schemas.openxmlformats.org/drawingml/2006/main">
-                  <a:graphicData uri="http://schemas.microsoft.com/office/word/2010/wordprocessingShape">
-                    <wps:wsp>
-                      <wps:cNvSpPr txBox="1"/>
-                      <wps:spPr>
-                        <a:xfrm>
-                          <a:off x="0" y="0"/>
-                          <a:ext cx="1060450" cy="292100"/>
-                        </a:xfrm>
-                        <a:prstGeom prst="rect">
-                          <a:avLst/>
-                        </a:prstGeom>
-                        <a:solidFill>
-                          <a:schemeClr val="lt1"/>
-                        </a:solidFill>
-                        <a:ln w="6350">
-                          <a:solidFill>
-                            <a:prstClr val="black"/>
-                          </a:solidFill>
-                        </a:ln>
-                      </wps:spPr>
-                      <wps:txbx>
-                        <w:txbxContent>
-                          <w:p>
-                            <w:r>
-                              <w:t>ПЕРЕДЕЛАНО</w:t>
-                            </w:r>
-                          </w:p>
-                        </w:txbxContent>
-                      </wps:txbx>
-                      <wps:bodyPr rot="0" spcFirstLastPara="0" vertOverflow="overflow" horzOverflow="overflow" vert="horz" wrap="square" lIns="91440" tIns="45720" rIns="91440" bIns="45720" numCol="1" spcCol="0" rtlCol="0" fromWordArt="0" anchor="t" anchorCtr="0" forceAA="0" compatLnSpc="1">
-                        <a:prstTxWarp prst="textNoShape">
-                          <a:avLst/>
-                        </a:prstTxWarp>
-                        <a:noAutofit/>
-                      </wps:bodyPr>
-                    </wps:wsp>
-                  </a:graphicData>
-                </a:graphic>
-                <wp14:sizeRelH relativeFrom="margin">
-                  <wp14:pctWidth>0</wp14:pctWidth>
-                </wp14:sizeRelH>
-                <wp14:sizeRelV relativeFrom="margin">
-                  <wp14:pctHeight>0</wp14:pctHeight>
-                </wp14:sizeRelV>
-              </wp:anchor>
-            </w:drawing>
-          </mc:Choice>
-          <mc:Fallback>
-            <w:pict>
-              <v:shapetype w14:anchorId="73CBEA17" id="_x0000_t202" coordsize="21600,21600" o:spt="202" path="m,l,21600r21600,l21600,xe">
-                <v:stroke joinstyle="miter"/>
-                <v:path gradientshapeok="t" o:connecttype="rect"/>
-              </v:shapetype>
-              <v:shape id="Надпись 14" o:spid="_x0000_s1027" type="#_x0000_t202" style="position:absolute;margin-left:32.3pt;margin-top:260.8pt;width:83.5pt;height:23pt;z-index:251680768;visibility:visible;mso-wrap-style:square;mso-width-percent:0;mso-height-percent:0;mso-wrap-distance-left:9pt;mso-wrap-distance-top:0;mso-wrap-distance-right:9pt;mso-wrap-distance-bottom:0;mso-position-horizontal:right;mso-position-horizontal-relative:margin;mso-position-vertical:absolute;mso-position-vertical-relative:text;mso-width-percent:0;mso-height-percent:0;mso-width-relative:margin;mso-height-relative:margin;v-text-anchor:top" o:gfxdata="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" fillcolor="white [3201]" strokeweight=".5pt">
-                <v:textbox>
-                  <w:txbxContent>
-                    <w:p>
-                      <w:r>
-                        <w:t>ПЕРЕДЕЛАНО</w:t>
-                      </w:r>
-                    </w:p>
-                  </w:txbxContent>
-                </v:textbox>
-                <w10:wrap anchorx="margin"/>
-              </v:shape>
-            </w:pict>
-          </mc:Fallback>
-        </mc:AlternateContent>
-      </w:r>
-      <w:r>
-        <w:rPr>
-          <w:rFonts w:ascii="Times New Roman" w:hAnsi="Times New Roman" w:cs="Times New Roman"/>
-          <w:noProof/>
-          <w:sz w:val="44"/>
-          <w:szCs w:val="44"/>
-        </w:rPr>
-        <mc:AlternateContent>
-          <mc:Choice Requires="wps">
-            <w:drawing>
-              <wp:anchor distT="0" distB="0" distL="114300" distR="114300" simplePos="0" relativeHeight="251679744" behindDoc="0" locked="0" layoutInCell="1" allowOverlap="1" wp14:anchorId="480769C6" wp14:editId="13C2C3AD">
+              <wp:anchor distT="0" distB="0" distL="114300" distR="114300" simplePos="0" relativeHeight="251679744" behindDoc="0" locked="0" layoutInCell="1" allowOverlap="1" wp14:anchorId="480769C6" wp14:editId="7D847F10">
                 <wp:simplePos x="0" y="0"/>
                 <wp:positionH relativeFrom="column">
                   <wp:posOffset>-503192</wp:posOffset>
@@ -1259,7 +1226,7 @@
                     <pic:cNvPicPr/>
                   </pic:nvPicPr>
                   <pic:blipFill>
-                    <a:blip r:embed="rId18">
+                    <a:blip r:embed="rId19">
                       <a:extLst>
                         <a:ext uri="{28A0092B-C50C-407E-A947-70E740481C1C}">
                           <a14:useLocalDpi xmlns:a14="http://schemas.microsoft.com/office/drawing/2010/main" val="0"/>
@@ -1316,7 +1283,7 @@
                     <pic:cNvPicPr/>
                   </pic:nvPicPr>
                   <pic:blipFill>
-                    <a:blip r:embed="rId19">
+                    <a:blip r:embed="rId20">
                       <a:extLst>
                         <a:ext uri="{28A0092B-C50C-407E-A947-70E740481C1C}">
                           <a14:useLocalDpi xmlns:a14="http://schemas.microsoft.com/office/drawing/2010/main" val="0"/>
@@ -1381,7 +1348,7 @@
                     <pic:cNvPicPr/>
                   </pic:nvPicPr>
                   <pic:blipFill>
-                    <a:blip r:embed="rId20">
+                    <a:blip r:embed="rId21">
                       <a:extLst>
                         <a:ext uri="{28A0092B-C50C-407E-A947-70E740481C1C}">
                           <a14:useLocalDpi xmlns:a14="http://schemas.microsoft.com/office/drawing/2010/main" val="0"/>
@@ -1415,64 +1382,7 @@
           <w:szCs w:val="44"/>
         </w:rPr>
         <w:drawing>
-          <wp:anchor distT="0" distB="0" distL="114300" distR="114300" simplePos="0" relativeHeight="251675648" behindDoc="0" locked="0" layoutInCell="1" allowOverlap="1" wp14:anchorId="60ED37D0" wp14:editId="3F9E56EB">
-            <wp:simplePos x="0" y="0"/>
-            <wp:positionH relativeFrom="column">
-              <wp:posOffset>-510268</wp:posOffset>
-            </wp:positionH>
-            <wp:positionV relativeFrom="paragraph">
-              <wp:posOffset>4134032</wp:posOffset>
-            </wp:positionV>
-            <wp:extent cx="5940425" cy="2877820"/>
-            <wp:effectExtent l="0" t="0" r="3175" b="0"/>
-            <wp:wrapNone/>
-            <wp:docPr id="20" name="Рисунок 20"/>
-            <wp:cNvGraphicFramePr>
-              <a:graphicFrameLocks xmlns:a="http://schemas.openxmlformats.org/drawingml/2006/main" noChangeAspect="1"/>
-            </wp:cNvGraphicFramePr>
-            <a:graphic xmlns:a="http://schemas.openxmlformats.org/drawingml/2006/main">
-              <a:graphicData uri="http://schemas.openxmlformats.org/drawingml/2006/picture">
-                <pic:pic xmlns:pic="http://schemas.openxmlformats.org/drawingml/2006/picture">
-                  <pic:nvPicPr>
-                    <pic:cNvPr id="1" name=""/>
-                    <pic:cNvPicPr/>
-                  </pic:nvPicPr>
-                  <pic:blipFill>
-                    <a:blip r:embed="rId21">
-                      <a:extLst>
-                        <a:ext uri="{28A0092B-C50C-407E-A947-70E740481C1C}">
-                          <a14:useLocalDpi xmlns:a14="http://schemas.microsoft.com/office/drawing/2010/main" val="0"/>
-                        </a:ext>
-                      </a:extLst>
-                    </a:blip>
-                    <a:stretch>
-                      <a:fillRect/>
-                    </a:stretch>
-                  </pic:blipFill>
-                  <pic:spPr>
-                    <a:xfrm>
-                      <a:off x="0" y="0"/>
-                      <a:ext cx="5940425" cy="2877820"/>
-                    </a:xfrm>
-                    <a:prstGeom prst="rect">
-                      <a:avLst/>
-                    </a:prstGeom>
-                  </pic:spPr>
-                </pic:pic>
-              </a:graphicData>
-            </a:graphic>
-          </wp:anchor>
-        </w:drawing>
-      </w:r>
-      <w:r>
-        <w:rPr>
-          <w:rFonts w:ascii="Times New Roman" w:hAnsi="Times New Roman" w:cs="Times New Roman"/>
-          <w:noProof/>
-          <w:sz w:val="44"/>
-          <w:szCs w:val="44"/>
-        </w:rPr>
-        <w:drawing>
-          <wp:anchor distT="0" distB="0" distL="114300" distR="114300" simplePos="0" relativeHeight="251674624" behindDoc="0" locked="0" layoutInCell="1" allowOverlap="1" wp14:anchorId="12D4A6C6" wp14:editId="50F93519">
+          <wp:anchor distT="0" distB="0" distL="114300" distR="114300" simplePos="0" relativeHeight="251674624" behindDoc="0" locked="0" layoutInCell="1" allowOverlap="1" wp14:anchorId="12D4A6C6" wp14:editId="48C0F62C">
             <wp:simplePos x="0" y="0"/>
             <wp:positionH relativeFrom="margin">
               <wp:posOffset>136072</wp:posOffset>
@@ -1635,7 +1545,7 @@
           </mc:Choice>
           <mc:Fallback>
             <w:pict>
-              <v:shape w14:anchorId="38FB03DC" id="Надпись 18" o:spid="_x0000_s1029" type="#_x0000_t202" style="position:absolute;margin-left:-46.45pt;margin-top:247.2pt;width:430pt;height:96.35pt;z-index:251673600;visibility:visible;mso-wrap-style:square;mso-width-percent:0;mso-height-percent:0;mso-wrap-distance-left:9pt;mso-wrap-distance-top:0;mso-wrap-distance-right:9pt;mso-wrap-distance-bottom:0;mso-position-horizontal:absolute;mso-position-horizontal-relative:text;mso-position-vertical:absolute;mso-position-vertical-relative:text;mso-width-percent:0;mso-height-percent:0;mso-width-relative:margin;mso-height-relative:margin;v-text-anchor:top" o:gfxdata="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" fillcolor="white [3201]" stroked="f" strokeweight=".5pt">
+              <v:shape w14:anchorId="38FB03DC" id="Надпись 18" o:spid="_x0000_s1028" type="#_x0000_t202" style="position:absolute;margin-left:-46.45pt;margin-top:247.2pt;width:430pt;height:96.35pt;z-index:251673600;visibility:visible;mso-wrap-style:square;mso-width-percent:0;mso-height-percent:0;mso-wrap-distance-left:9pt;mso-wrap-distance-top:0;mso-wrap-distance-right:9pt;mso-wrap-distance-bottom:0;mso-position-horizontal:absolute;mso-position-horizontal-relative:text;mso-position-vertical:absolute;mso-position-vertical-relative:text;mso-width-percent:0;mso-height-percent:0;mso-width-relative:margin;mso-height-relative:margin;v-text-anchor:top" o:gfxdata="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" fillcolor="white [3201]" stroked="f" strokeweight=".5pt">
                 <v:textbox>
                   <w:txbxContent>
                     <w:p>

</xml_diff>